<commit_message>
Download pdf buttons and contents
</commit_message>
<xml_diff>
--- a/assets/cv/CV-Gayan-Virajith.docx
+++ b/assets/cv/CV-Gayan-Virajith.docx
@@ -512,7 +512,13 @@
               <w:rPr>
                 <w:rFonts w:asciiTheme="minorHAnsi" w:hAnsiTheme="minorHAnsi"/>
               </w:rPr>
-              <w:t xml:space="preserve"> (Higher Diploma)</w:t>
+              <w:t xml:space="preserve">, </w:t>
+            </w:r>
+            <w:r>
+              <w:rPr>
+                <w:rFonts w:asciiTheme="minorHAnsi" w:hAnsiTheme="minorHAnsi"/>
+              </w:rPr>
+              <w:t>Higher Diploma</w:t>
             </w:r>
           </w:p>
         </w:tc>
@@ -560,7 +566,13 @@
               <w:rPr>
                 <w:rFonts w:asciiTheme="minorHAnsi" w:hAnsiTheme="minorHAnsi"/>
               </w:rPr>
-              <w:t xml:space="preserve"> (Diploma)</w:t>
+              <w:t xml:space="preserve">, </w:t>
+            </w:r>
+            <w:r>
+              <w:rPr>
+                <w:rFonts w:asciiTheme="minorHAnsi" w:hAnsiTheme="minorHAnsi"/>
+              </w:rPr>
+              <w:t>Diploma</w:t>
             </w:r>
           </w:p>
         </w:tc>
@@ -608,19 +620,13 @@
               <w:rPr>
                 <w:rFonts w:asciiTheme="minorHAnsi" w:hAnsiTheme="minorHAnsi"/>
               </w:rPr>
-              <w:t xml:space="preserve"> (</w:t>
+              <w:t xml:space="preserve">, </w:t>
             </w:r>
             <w:r>
               <w:rPr>
                 <w:rFonts w:asciiTheme="minorHAnsi" w:hAnsiTheme="minorHAnsi"/>
               </w:rPr>
               <w:t>Certificate</w:t>
-            </w:r>
-            <w:r>
-              <w:rPr>
-                <w:rFonts w:asciiTheme="minorHAnsi" w:hAnsiTheme="minorHAnsi"/>
-              </w:rPr>
-              <w:t>)</w:t>
             </w:r>
           </w:p>
         </w:tc>
@@ -2338,7 +2344,6 @@
         </w:tc>
       </w:tr>
     </w:tbl>
-    <w:p/>
     <w:p>
       <w:pPr>
         <w:widowControl/>
@@ -2346,9 +2351,6 @@
         <w:spacing w:before="0" w:after="200" w:line="276" w:lineRule="auto"/>
         <w:ind w:left="0" w:right="0"/>
       </w:pPr>
-      <w:r>
-        <w:br w:type="page"/>
-      </w:r>
     </w:p>
     <w:tbl>
       <w:tblPr>
@@ -2391,7 +2393,6 @@
                 <w:b/>
                 <w:sz w:val="14"/>
               </w:rPr>
-              <w:lastRenderedPageBreak/>
               <w:t>OPEN SOURCE PROJECTS</w:t>
             </w:r>
           </w:p>

</xml_diff>